<commit_message>
feat: IMG+ book  add
</commit_message>
<xml_diff>
--- a/public/Books/FORMIDABLE EYES.docx
+++ b/public/Books/FORMIDABLE EYES.docx
@@ -1,6 +1,6 @@
 
 <file path=word/document.xml><?xml version="1.0" encoding="utf-8"?>
-<w:document xmlns:wpc="http://schemas.microsoft.com/office/word/2010/wordprocessingCanvas" xmlns:cx="http://schemas.microsoft.com/office/drawing/2014/chartex" xmlns:cx1="http://schemas.microsoft.com/office/drawing/2015/9/8/chartex" xmlns:cx2="http://schemas.microsoft.com/office/drawing/2015/10/21/chartex" xmlns:cx3="http://schemas.microsoft.com/office/drawing/2016/5/9/chartex" xmlns:cx4="http://schemas.microsoft.com/office/drawing/2016/5/10/chartex" xmlns:cx5="http://schemas.microsoft.com/office/drawing/2016/5/11/chartex" xmlns:cx6="http://schemas.microsoft.com/office/drawing/2016/5/12/chartex" xmlns:cx7="http://schemas.microsoft.com/office/drawing/2016/5/13/chartex" xmlns:cx8="http://schemas.microsoft.com/office/drawing/2016/5/14/chartex" xmlns:mc="http://schemas.openxmlformats.org/markup-compatibility/2006" xmlns:aink="http://schemas.microsoft.com/office/drawing/2016/ink" xmlns:am3d="http://schemas.microsoft.com/office/drawing/2017/model3d" xmlns:o="urn:schemas-microsoft-com:office:office" xmlns:oel="http://schemas.microsoft.com/office/2019/extlst" xmlns:r="http://schemas.openxmlformats.org/officeDocument/2006/relationships" xmlns:m="http://schemas.openxmlformats.org/officeDocument/2006/math" xmlns:v="urn:schemas-microsoft-com:vml" xmlns:wp14="http://schemas.microsoft.com/office/word/2010/wordprocessingDrawing" xmlns:wp="http://schemas.openxmlformats.org/drawingml/2006/wordprocessingDrawing" xmlns:w10="urn:schemas-microsoft-com:office:word" xmlns:w="http://schemas.openxmlformats.org/wordprocessingml/2006/main" xmlns:w14="http://schemas.microsoft.com/office/word/2010/wordml" xmlns:w15="http://schemas.microsoft.com/office/word/2012/wordml" xmlns:w16cex="http://schemas.microsoft.com/office/word/2018/wordml/cex" xmlns:w16cid="http://schemas.microsoft.com/office/word/2016/wordml/cid" xmlns:w16="http://schemas.microsoft.com/office/word/2018/wordml" xmlns:w16du="http://schemas.microsoft.com/office/word/2023/wordml/word16du" xmlns:w16sdtdh="http://schemas.microsoft.com/office/word/2020/wordml/sdtdatahash" xmlns:w16se="http://schemas.microsoft.com/office/word/2015/wordml/symex" xmlns:wpg="http://schemas.microsoft.com/office/word/2010/wordprocessingGroup" xmlns:wpi="http://schemas.microsoft.com/office/word/2010/wordprocessingInk" xmlns:wne="http://schemas.microsoft.com/office/word/2006/wordml" xmlns:wps="http://schemas.microsoft.com/office/word/2010/wordprocessingShape" mc:Ignorable="w14 w15 w16se w16cid w16 w16cex w16sdtdh w16du wp14">
+<w:document xmlns:wpc="http://schemas.microsoft.com/office/word/2010/wordprocessingCanvas" xmlns:cx="http://schemas.microsoft.com/office/drawing/2014/chartex" xmlns:cx1="http://schemas.microsoft.com/office/drawing/2015/9/8/chartex" xmlns:cx2="http://schemas.microsoft.com/office/drawing/2015/10/21/chartex" xmlns:cx3="http://schemas.microsoft.com/office/drawing/2016/5/9/chartex" xmlns:cx4="http://schemas.microsoft.com/office/drawing/2016/5/10/chartex" xmlns:cx5="http://schemas.microsoft.com/office/drawing/2016/5/11/chartex" xmlns:cx6="http://schemas.microsoft.com/office/drawing/2016/5/12/chartex" xmlns:cx7="http://schemas.microsoft.com/office/drawing/2016/5/13/chartex" xmlns:cx8="http://schemas.microsoft.com/office/drawing/2016/5/14/chartex" xmlns:mc="http://schemas.openxmlformats.org/markup-compatibility/2006" xmlns:aink="http://schemas.microsoft.com/office/drawing/2016/ink" xmlns:am3d="http://schemas.microsoft.com/office/drawing/2017/model3d" xmlns:o="urn:schemas-microsoft-com:office:office" xmlns:oel="http://schemas.microsoft.com/office/2019/extlst" xmlns:r="http://schemas.openxmlformats.org/officeDocument/2006/relationships" xmlns:m="http://schemas.openxmlformats.org/officeDocument/2006/math" xmlns:v="urn:schemas-microsoft-com:vml" xmlns:wp14="http://schemas.microsoft.com/office/word/2010/wordprocessingDrawing" xmlns:wp="http://schemas.openxmlformats.org/drawingml/2006/wordprocessingDrawing" xmlns:w10="urn:schemas-microsoft-com:office:word" xmlns:w="http://schemas.openxmlformats.org/wordprocessingml/2006/main" xmlns:w14="http://schemas.microsoft.com/office/word/2010/wordml" xmlns:w15="http://schemas.microsoft.com/office/word/2012/wordml" xmlns:w16cex="http://schemas.microsoft.com/office/word/2018/wordml/cex" xmlns:w16cid="http://schemas.microsoft.com/office/word/2016/wordml/cid" xmlns:w16="http://schemas.microsoft.com/office/word/2018/wordml" xmlns:w16du="http://schemas.microsoft.com/office/word/2023/wordml/word16du" xmlns:w16sdtdh="http://schemas.microsoft.com/office/word/2020/wordml/sdtdatahash" xmlns:w16sdtfl="http://schemas.microsoft.com/office/word/2024/wordml/sdtformatlock" xmlns:w16se="http://schemas.microsoft.com/office/word/2015/wordml/symex" xmlns:wpg="http://schemas.microsoft.com/office/word/2010/wordprocessingGroup" xmlns:wpi="http://schemas.microsoft.com/office/word/2010/wordprocessingInk" xmlns:wne="http://schemas.microsoft.com/office/word/2006/wordml" xmlns:wps="http://schemas.microsoft.com/office/word/2010/wordprocessingShape" mc:Ignorable="w14 w15 w16se w16cid w16 w16cex w16sdtdh w16sdtfl w16du wp14">
   <w:body>
     <w:p>
       <w:pPr>
@@ -29135,11 +29135,20 @@
     <w:p>
       <w:pPr>
         <w:pStyle w:val="Titre1"/>
-        <w:ind w:left="900" w:hanging="900"/>
+        <w:numPr>
+          <w:ilvl w:val="0"/>
+          <w:numId w:val="0"/>
+        </w:numPr>
       </w:pPr>
       <w:r>
         <w:lastRenderedPageBreak/>
-        <w:t>Misery</w:t>
+        <w:t>Chapter</w:t>
+      </w:r>
+      <w:r>
+        <w:t xml:space="preserve"> 33. M</w:t>
+      </w:r>
+      <w:r>
+        <w:t>isery</w:t>
       </w:r>
     </w:p>
     <w:p>
@@ -30187,7 +30196,16 @@
       </w:pPr>
       <w:r>
         <w:lastRenderedPageBreak/>
-        <w:t>34.Fainted</w:t>
+        <w:t xml:space="preserve"> </w:t>
+      </w:r>
+      <w:r>
+        <w:t>Chapter</w:t>
+      </w:r>
+      <w:r>
+        <w:t xml:space="preserve"> 34. </w:t>
+      </w:r>
+      <w:r>
+        <w:t>Fainted</w:t>
       </w:r>
     </w:p>
     <w:p>
@@ -31281,7 +31299,13 @@
       </w:pPr>
       <w:r>
         <w:lastRenderedPageBreak/>
-        <w:t>35.Extending Fate Lively Again</w:t>
+        <w:t>Chapter</w:t>
+      </w:r>
+      <w:r>
+        <w:t xml:space="preserve"> 35. </w:t>
+      </w:r>
+      <w:r>
+        <w:t>Extending Fate Lively Again</w:t>
       </w:r>
     </w:p>
     <w:p>
@@ -31381,6 +31405,7 @@
         <w:ind w:left="-5" w:right="15"/>
       </w:pPr>
       <w:r>
+        <w:lastRenderedPageBreak/>
         <w:t>"If my father asks when he gets back, tell him I've gone to bed. No need to call me down for dinner."</w:t>
       </w:r>
     </w:p>
@@ -31389,7 +31414,6 @@
         <w:ind w:left="-5" w:right="15"/>
       </w:pPr>
       <w:r>
-        <w:lastRenderedPageBreak/>
         <w:t>"Are you sure you've eaten at work...?”</w:t>
       </w:r>
     </w:p>
@@ -31529,6 +31553,7 @@
         <w:ind w:left="-5" w:right="15"/>
       </w:pPr>
       <w:r>
+        <w:lastRenderedPageBreak/>
         <w:t>"Do you know why? Because in my eyes, you're not important. When will you have some shame? No decent woman approaches someone else's lover like this."</w:t>
       </w:r>
     </w:p>
@@ -31537,111 +31562,111 @@
         <w:ind w:left="-5" w:right="15"/>
       </w:pPr>
       <w:r>
+        <w:t>"Where is your lover then? From what I know, it seems your mother doesn't approve of her."</w:t>
+      </w:r>
+    </w:p>
+    <w:p>
+      <w:pPr>
+        <w:ind w:left="-5" w:right="15"/>
+      </w:pPr>
+      <w:r>
+        <w:t>"In my life, I've helped many people. I've never met anyone as pitiful as you.”</w:t>
+      </w:r>
+    </w:p>
+    <w:p>
+      <w:pPr>
+        <w:ind w:left="-5" w:right="15"/>
+      </w:pPr>
+      <w:r>
+        <w:t>"Peem."</w:t>
+      </w:r>
+    </w:p>
+    <w:p>
+      <w:pPr>
+        <w:ind w:left="-5" w:right="15"/>
+      </w:pPr>
+      <w:r>
+        <w:t>"Because you've never received love from anyone, you have to beg for scraps of love like this."</w:t>
+      </w:r>
+    </w:p>
+    <w:p>
+      <w:pPr>
+        <w:ind w:left="-5" w:right="15"/>
+      </w:pPr>
+      <w:r>
+        <w:t>"Many people want me."</w:t>
+      </w:r>
+    </w:p>
+    <w:p>
+      <w:pPr>
+        <w:ind w:left="-5" w:right="15"/>
+      </w:pPr>
+      <w:r>
+        <w:t>"From what I see, there's no one..."</w:t>
+      </w:r>
+    </w:p>
+    <w:p>
+      <w:pPr>
+        <w:ind w:left="-5" w:right="15"/>
+      </w:pPr>
+      <w:r>
+        <w:t>"Get ready to have problems with your mother. You're just a fool with low standards."</w:t>
+      </w:r>
+    </w:p>
+    <w:p>
+      <w:pPr>
+        <w:ind w:left="-5" w:right="15"/>
+      </w:pPr>
+      <w:r>
+        <w:t>"If that were true, I would've been with you already, wouldn't 17"</w:t>
+      </w:r>
+    </w:p>
+    <w:p>
+      <w:pPr>
+        <w:ind w:left="-5" w:right="15"/>
+      </w:pPr>
+      <w:r>
+        <w:t>"Peem!"</w:t>
+      </w:r>
+    </w:p>
+    <w:p>
+      <w:pPr>
+        <w:ind w:left="-5" w:right="15"/>
+      </w:pPr>
+      <w:r>
+        <w:t>"Excuse me..."</w:t>
+      </w:r>
+    </w:p>
+    <w:p>
+      <w:pPr>
+        <w:ind w:left="-5" w:right="15"/>
+      </w:pPr>
+      <w:r>
+        <w:t>The tall figure got up from the sofa and walked out of the room, hoping this would be the last time she saw her. And, of course, she never touched or ate anything this woman brought, including the food in her own home. As she walked up the stairs, she braced herself for the inevitable conflict with her mother.</w:t>
+      </w:r>
+    </w:p>
+    <w:p>
+      <w:pPr>
+        <w:ind w:left="-5" w:right="15"/>
+      </w:pPr>
+      <w:r>
+        <w:t>She placed her hand on her chest, unsure if her heart was still beating. She hadn't cried since that day at the hospital. The pain had turned into numbness, or maybe there were no tears left.</w:t>
+      </w:r>
+    </w:p>
+    <w:p>
+      <w:pPr>
+        <w:ind w:left="-5" w:right="15"/>
+      </w:pPr>
+      <w:r>
+        <w:t>.</w:t>
+      </w:r>
+    </w:p>
+    <w:p>
+      <w:pPr>
+        <w:ind w:left="-5" w:right="15"/>
+      </w:pPr>
+      <w:r>
         <w:lastRenderedPageBreak/>
-        <w:t>"Where is your lover then? From what I know, it seems your mother doesn't approve of her."</w:t>
-      </w:r>
-    </w:p>
-    <w:p>
-      <w:pPr>
-        <w:ind w:left="-5" w:right="15"/>
-      </w:pPr>
-      <w:r>
-        <w:t>"In my life, I've helped many people. I've never met anyone as pitiful as you.”</w:t>
-      </w:r>
-    </w:p>
-    <w:p>
-      <w:pPr>
-        <w:ind w:left="-5" w:right="15"/>
-      </w:pPr>
-      <w:r>
-        <w:t>"Peem."</w:t>
-      </w:r>
-    </w:p>
-    <w:p>
-      <w:pPr>
-        <w:ind w:left="-5" w:right="15"/>
-      </w:pPr>
-      <w:r>
-        <w:t>"Because you've never received love from anyone, you have to beg for scraps of love like this."</w:t>
-      </w:r>
-    </w:p>
-    <w:p>
-      <w:pPr>
-        <w:ind w:left="-5" w:right="15"/>
-      </w:pPr>
-      <w:r>
-        <w:t>"Many people want me."</w:t>
-      </w:r>
-    </w:p>
-    <w:p>
-      <w:pPr>
-        <w:ind w:left="-5" w:right="15"/>
-      </w:pPr>
-      <w:r>
-        <w:t>"From what I see, there's no one..."</w:t>
-      </w:r>
-    </w:p>
-    <w:p>
-      <w:pPr>
-        <w:ind w:left="-5" w:right="15"/>
-      </w:pPr>
-      <w:r>
-        <w:t>"Get ready to have problems with your mother. You're just a fool with low standards."</w:t>
-      </w:r>
-    </w:p>
-    <w:p>
-      <w:pPr>
-        <w:ind w:left="-5" w:right="15"/>
-      </w:pPr>
-      <w:r>
-        <w:t>"If that were true, I would've been with you already, wouldn't 17"</w:t>
-      </w:r>
-    </w:p>
-    <w:p>
-      <w:pPr>
-        <w:ind w:left="-5" w:right="15"/>
-      </w:pPr>
-      <w:r>
-        <w:t>"Peem!"</w:t>
-      </w:r>
-    </w:p>
-    <w:p>
-      <w:pPr>
-        <w:ind w:left="-5" w:right="15"/>
-      </w:pPr>
-      <w:r>
-        <w:t>"Excuse me..."</w:t>
-      </w:r>
-    </w:p>
-    <w:p>
-      <w:pPr>
-        <w:ind w:left="-5" w:right="15"/>
-      </w:pPr>
-      <w:r>
-        <w:t>The tall figure got up from the sofa and walked out of the room, hoping this would be the last time she saw her. And, of course, she never touched or ate anything this woman brought, including the food in her own home. As she walked up the stairs, she braced herself for the inevitable conflict with her mother.</w:t>
-      </w:r>
-    </w:p>
-    <w:p>
-      <w:pPr>
-        <w:ind w:left="-5" w:right="15"/>
-      </w:pPr>
-      <w:r>
-        <w:t>She placed her hand on her chest, unsure if her heart was still beating. She hadn't cried since that day at the hospital. The pain had turned into numbness, or maybe there were no tears left.</w:t>
-      </w:r>
-    </w:p>
-    <w:p>
-      <w:pPr>
-        <w:ind w:left="-5" w:right="15"/>
-      </w:pPr>
-      <w:r>
-        <w:t>.</w:t>
-      </w:r>
-    </w:p>
-    <w:p>
-      <w:pPr>
-        <w:ind w:left="-5" w:right="15"/>
-      </w:pPr>
-      <w:r>
         <w:t>.</w:t>
       </w:r>
     </w:p>
@@ -31668,7 +31693,6 @@
           <w:b/>
           <w:i/>
         </w:rPr>
-        <w:lastRenderedPageBreak/>
         <w:t>Peem!!</w:t>
       </w:r>
     </w:p>
@@ -31790,11 +31814,8 @@
         <w:ind w:left="-5" w:right="15"/>
       </w:pPr>
       <w:r>
-        <w:t xml:space="preserve">Eventually, she'd fall asleep from exhaustion and fatigue from work. Lately, it'd gotten better because she'd started working productively again. She </w:t>
-      </w:r>
-      <w:r>
         <w:lastRenderedPageBreak/>
-        <w:t>realized that burying herself in work helped reduce her wandering thoughts. She didn't know when she'd confront it again.</w:t>
+        <w:t>Eventually, she'd fall asleep from exhaustion and fatigue from work. Lately, it'd gotten better because she'd started working productively again. She realized that burying herself in work helped reduce her wandering thoughts. She didn't know when she'd confront it again.</w:t>
       </w:r>
     </w:p>
     <w:p>
@@ -38818,41 +38839,9 @@
     </w:p>
     <w:p>
       <w:pPr>
-        <w:spacing w:after="0" w:line="259" w:lineRule="auto"/>
-        <w:ind w:left="0" w:firstLine="0"/>
-      </w:pPr>
-      <w:r>
-        <w:rPr>
-          <w:b/>
-          <w:u w:val="single" w:color="000000"/>
-        </w:rPr>
-        <w:t>Sun</w:t>
-      </w:r>
-      <w:r>
-        <w:rPr>
-          <w:b/>
-        </w:rPr>
-        <w:t>y</w:t>
-      </w:r>
-      <w:r>
-        <w:rPr>
-          <w:b/>
-          <w:u w:val="single" w:color="000000"/>
-        </w:rPr>
-        <w:t>an Note:</w:t>
-      </w:r>
-    </w:p>
-    <w:p>
-      <w:pPr>
         <w:spacing w:after="244" w:line="267" w:lineRule="auto"/>
         <w:ind w:left="-5" w:right="66"/>
       </w:pPr>
-      <w:r>
-        <w:rPr>
-          <w:b/>
-        </w:rPr>
-        <w:t>Please spread the love by SHARING THIS BOOK FOR FREE</w:t>
-      </w:r>
     </w:p>
     <w:sectPr>
       <w:pgSz w:w="12240" w:h="15840"/>
@@ -38864,7 +38853,7 @@
 </file>
 
 <file path=word/numbering.xml><?xml version="1.0" encoding="utf-8"?>
-<w:numbering xmlns:wpc="http://schemas.microsoft.com/office/word/2010/wordprocessingCanvas" xmlns:cx="http://schemas.microsoft.com/office/drawing/2014/chartex" xmlns:cx1="http://schemas.microsoft.com/office/drawing/2015/9/8/chartex" xmlns:cx2="http://schemas.microsoft.com/office/drawing/2015/10/21/chartex" xmlns:cx3="http://schemas.microsoft.com/office/drawing/2016/5/9/chartex" xmlns:cx4="http://schemas.microsoft.com/office/drawing/2016/5/10/chartex" xmlns:cx5="http://schemas.microsoft.com/office/drawing/2016/5/11/chartex" xmlns:cx6="http://schemas.microsoft.com/office/drawing/2016/5/12/chartex" xmlns:cx7="http://schemas.microsoft.com/office/drawing/2016/5/13/chartex" xmlns:cx8="http://schemas.microsoft.com/office/drawing/2016/5/14/chartex" xmlns:mc="http://schemas.openxmlformats.org/markup-compatibility/2006" xmlns:aink="http://schemas.microsoft.com/office/drawing/2016/ink" xmlns:am3d="http://schemas.microsoft.com/office/drawing/2017/model3d" xmlns:o="urn:schemas-microsoft-com:office:office" xmlns:oel="http://schemas.microsoft.com/office/2019/extlst" xmlns:r="http://schemas.openxmlformats.org/officeDocument/2006/relationships" xmlns:m="http://schemas.openxmlformats.org/officeDocument/2006/math" xmlns:v="urn:schemas-microsoft-com:vml" xmlns:wp14="http://schemas.microsoft.com/office/word/2010/wordprocessingDrawing" xmlns:wp="http://schemas.openxmlformats.org/drawingml/2006/wordprocessingDrawing" xmlns:w10="urn:schemas-microsoft-com:office:word" xmlns:w="http://schemas.openxmlformats.org/wordprocessingml/2006/main" xmlns:w14="http://schemas.microsoft.com/office/word/2010/wordml" xmlns:w15="http://schemas.microsoft.com/office/word/2012/wordml" xmlns:w16cex="http://schemas.microsoft.com/office/word/2018/wordml/cex" xmlns:w16cid="http://schemas.microsoft.com/office/word/2016/wordml/cid" xmlns:w16="http://schemas.microsoft.com/office/word/2018/wordml" xmlns:w16du="http://schemas.microsoft.com/office/word/2023/wordml/word16du" xmlns:w16sdtdh="http://schemas.microsoft.com/office/word/2020/wordml/sdtdatahash" xmlns:w16se="http://schemas.microsoft.com/office/word/2015/wordml/symex" xmlns:wpg="http://schemas.microsoft.com/office/word/2010/wordprocessingGroup" xmlns:wpi="http://schemas.microsoft.com/office/word/2010/wordprocessingInk" xmlns:wne="http://schemas.microsoft.com/office/word/2006/wordml" xmlns:wps="http://schemas.microsoft.com/office/word/2010/wordprocessingShape" mc:Ignorable="w14 w15 w16se w16cid w16 w16cex w16sdtdh w16du wp14">
+<w:numbering xmlns:wpc="http://schemas.microsoft.com/office/word/2010/wordprocessingCanvas" xmlns:cx="http://schemas.microsoft.com/office/drawing/2014/chartex" xmlns:cx1="http://schemas.microsoft.com/office/drawing/2015/9/8/chartex" xmlns:cx2="http://schemas.microsoft.com/office/drawing/2015/10/21/chartex" xmlns:cx3="http://schemas.microsoft.com/office/drawing/2016/5/9/chartex" xmlns:cx4="http://schemas.microsoft.com/office/drawing/2016/5/10/chartex" xmlns:cx5="http://schemas.microsoft.com/office/drawing/2016/5/11/chartex" xmlns:cx6="http://schemas.microsoft.com/office/drawing/2016/5/12/chartex" xmlns:cx7="http://schemas.microsoft.com/office/drawing/2016/5/13/chartex" xmlns:cx8="http://schemas.microsoft.com/office/drawing/2016/5/14/chartex" xmlns:mc="http://schemas.openxmlformats.org/markup-compatibility/2006" xmlns:aink="http://schemas.microsoft.com/office/drawing/2016/ink" xmlns:am3d="http://schemas.microsoft.com/office/drawing/2017/model3d" xmlns:o="urn:schemas-microsoft-com:office:office" xmlns:oel="http://schemas.microsoft.com/office/2019/extlst" xmlns:r="http://schemas.openxmlformats.org/officeDocument/2006/relationships" xmlns:m="http://schemas.openxmlformats.org/officeDocument/2006/math" xmlns:v="urn:schemas-microsoft-com:vml" xmlns:wp14="http://schemas.microsoft.com/office/word/2010/wordprocessingDrawing" xmlns:wp="http://schemas.openxmlformats.org/drawingml/2006/wordprocessingDrawing" xmlns:w10="urn:schemas-microsoft-com:office:word" xmlns:w="http://schemas.openxmlformats.org/wordprocessingml/2006/main" xmlns:w14="http://schemas.microsoft.com/office/word/2010/wordml" xmlns:w15="http://schemas.microsoft.com/office/word/2012/wordml" xmlns:w16cex="http://schemas.microsoft.com/office/word/2018/wordml/cex" xmlns:w16cid="http://schemas.microsoft.com/office/word/2016/wordml/cid" xmlns:w16="http://schemas.microsoft.com/office/word/2018/wordml" xmlns:w16du="http://schemas.microsoft.com/office/word/2023/wordml/word16du" xmlns:w16sdtdh="http://schemas.microsoft.com/office/word/2020/wordml/sdtdatahash" xmlns:w16sdtfl="http://schemas.microsoft.com/office/word/2024/wordml/sdtformatlock" xmlns:w16se="http://schemas.microsoft.com/office/word/2015/wordml/symex" xmlns:wpg="http://schemas.microsoft.com/office/word/2010/wordprocessingGroup" xmlns:wpi="http://schemas.microsoft.com/office/word/2010/wordprocessingInk" xmlns:wne="http://schemas.microsoft.com/office/word/2006/wordml" xmlns:wps="http://schemas.microsoft.com/office/word/2010/wordprocessingShape" mc:Ignorable="w14 w15 w16se w16cid w16 w16cex w16sdtdh w16sdtfl w16du wp14">
   <w:abstractNum w:abstractNumId="0" w15:restartNumberingAfterBreak="0">
     <w:nsid w:val="22B77A7A"/>
     <w:multiLevelType w:val="hybridMultilevel"/>
@@ -39309,7 +39298,7 @@
 </file>
 
 <file path=word/styles.xml><?xml version="1.0" encoding="utf-8"?>
-<w:styles xmlns:mc="http://schemas.openxmlformats.org/markup-compatibility/2006" xmlns:r="http://schemas.openxmlformats.org/officeDocument/2006/relationships" xmlns:w="http://schemas.openxmlformats.org/wordprocessingml/2006/main" xmlns:w14="http://schemas.microsoft.com/office/word/2010/wordml" xmlns:w15="http://schemas.microsoft.com/office/word/2012/wordml" xmlns:w16cex="http://schemas.microsoft.com/office/word/2018/wordml/cex" xmlns:w16cid="http://schemas.microsoft.com/office/word/2016/wordml/cid" xmlns:w16="http://schemas.microsoft.com/office/word/2018/wordml" xmlns:w16du="http://schemas.microsoft.com/office/word/2023/wordml/word16du" xmlns:w16sdtdh="http://schemas.microsoft.com/office/word/2020/wordml/sdtdatahash" xmlns:w16se="http://schemas.microsoft.com/office/word/2015/wordml/symex" mc:Ignorable="w14 w15 w16se w16cid w16 w16cex w16sdtdh w16du">
+<w:styles xmlns:mc="http://schemas.openxmlformats.org/markup-compatibility/2006" xmlns:r="http://schemas.openxmlformats.org/officeDocument/2006/relationships" xmlns:w="http://schemas.openxmlformats.org/wordprocessingml/2006/main" xmlns:w14="http://schemas.microsoft.com/office/word/2010/wordml" xmlns:w15="http://schemas.microsoft.com/office/word/2012/wordml" xmlns:w16cex="http://schemas.microsoft.com/office/word/2018/wordml/cex" xmlns:w16cid="http://schemas.microsoft.com/office/word/2016/wordml/cid" xmlns:w16="http://schemas.microsoft.com/office/word/2018/wordml" xmlns:w16du="http://schemas.microsoft.com/office/word/2023/wordml/word16du" xmlns:w16sdtdh="http://schemas.microsoft.com/office/word/2020/wordml/sdtdatahash" xmlns:w16sdtfl="http://schemas.microsoft.com/office/word/2024/wordml/sdtformatlock" xmlns:w16se="http://schemas.microsoft.com/office/word/2015/wordml/symex" mc:Ignorable="w14 w15 w16se w16cid w16 w16cex w16sdtdh w16sdtfl w16du">
   <w:docDefaults>
     <w:rPrDefault>
       <w:rPr>

</xml_diff>